<commit_message>
Add Icon to index.html
</commit_message>
<xml_diff>
--- a/docs/RaikoMusicsProject - Documentation.docx
+++ b/docs/RaikoMusicsProject - Documentation.docx
@@ -2030,97 +2030,178 @@
     <w:p/>
     <w:p/>
     <w:p/>
+    <w:p/>
     <w:p>
       <w:pPr>
         <w:pStyle w:val="Titre1"/>
       </w:pPr>
-      <w:bookmarkStart w:id="0" w:name="_Toc215727093"/>
+      <w:bookmarkStart w:id="0" w:name="_Toc215727094"/>
       <w:r>
         <w:lastRenderedPageBreak/>
-        <w:t>A FAIRE</w:t>
+        <w:t xml:space="preserve">Raiko Musics Project – Documentation </w:t>
+      </w:r>
+      <w:r>
+        <w:t>Technique</w:t>
       </w:r>
       <w:bookmarkEnd w:id="0"/>
     </w:p>
     <w:p>
-      <w:r>
-        <w:t xml:space="preserve">Encore la partie api de </w:t>
+      <w:pPr>
+        <w:pStyle w:val="Titre2"/>
+      </w:pPr>
+      <w:bookmarkStart w:id="1" w:name="_Toc215727095"/>
+      <w:r>
+        <w:t>Contexte Personnel</w:t>
+      </w:r>
+      <w:bookmarkEnd w:id="1"/>
+    </w:p>
+    <w:p>
+      <w:r>
+        <w:t xml:space="preserve">Afin d’avoir mon CFC en informatique développement au seins du CEFF Industrie à Saint </w:t>
       </w:r>
       <w:proofErr w:type="spellStart"/>
       <w:r>
-        <w:t>raikomusicsapi</w:t>
+        <w:t>Imier</w:t>
       </w:r>
       <w:proofErr w:type="spellEnd"/>
       <w:r>
-        <w:t xml:space="preserve"> qui est incompréhensible</w:t>
-      </w:r>
-    </w:p>
-    <w:p>
+        <w:t>, il me doit, depuis le début de l’année scolaire jusqu’à février, de livrer 3 projets.</w:t>
+      </w:r>
+    </w:p>
+    <w:p>
+      <w:r>
+        <w:t xml:space="preserve">Ces trois projets </w:t>
+      </w:r>
       <w:proofErr w:type="spellStart"/>
       <w:r>
-        <w:t>Afdasf</w:t>
+        <w:t>on</w:t>
       </w:r>
       <w:proofErr w:type="spellEnd"/>
-    </w:p>
-    <w:p>
+      <w:r>
+        <w:t xml:space="preserve"> pour but de mettre à l’épreuve les compétences acquise</w:t>
+      </w:r>
+      <w:r>
+        <w:t>s au CEFF Industrie depuis 2022 ainsi que d’en apprendre d’avantage dans un domaines précis de mon choix, qui, dans mon cas, est le DevOps.</w:t>
+      </w:r>
+    </w:p>
+    <w:p>
+      <w:pPr>
+        <w:pStyle w:val="Titre2"/>
+      </w:pPr>
+      <w:bookmarkStart w:id="2" w:name="_Toc215727096"/>
+      <w:r>
+        <w:t>Contexte Projet</w:t>
+      </w:r>
+      <w:bookmarkEnd w:id="2"/>
+    </w:p>
+    <w:p>
+      <w:r>
+        <w:t>Le projet Raiko Musics Project consiste en la conception d’une plateforme web public d’écoute musica</w:t>
+      </w:r>
+      <w:r>
+        <w:t>l, le but n’étant pas de faire concurrence à Spotify ou encore SoundCloud mais de développer des compétence dans le domaine du DevOps.</w:t>
+      </w:r>
+    </w:p>
+    <w:p>
+      <w:r>
+        <w:t>Le but est toujours de s’approcher d</w:t>
+      </w:r>
+      <w:r>
+        <w:t>’un</w:t>
+      </w:r>
+      <w:r>
+        <w:t xml:space="preserve"> environnement de production réel et évolutif, ce qui </w:t>
+      </w:r>
+      <w:r>
+        <w:t>a</w:t>
+      </w:r>
+      <w:r>
+        <w:t xml:space="preserve"> men</w:t>
+      </w:r>
+      <w:r>
+        <w:t>é</w:t>
+      </w:r>
+      <w:r>
+        <w:t xml:space="preserve"> à la segmentation des différente tâche et donc l’utilisation de plusieurs conteneurs docker au seins même d’une machine virtuel Rocky Linux 9 sur Google Cloud avec IP publique et configuration d’un Reverse Proxy avec Nginx</w:t>
+      </w:r>
+      <w:r>
+        <w:t>.</w:t>
+      </w:r>
+    </w:p>
+    <w:p>
+      <w:r>
+        <w:t xml:space="preserve">Une utilisation de docker-compose </w:t>
+      </w:r>
       <w:proofErr w:type="spellStart"/>
       <w:r>
-        <w:t>Adsfa</w:t>
+        <w:t>à</w:t>
       </w:r>
       <w:proofErr w:type="spellEnd"/>
-    </w:p>
-    <w:p>
+      <w:r>
+        <w:t xml:space="preserve"> été choisis afin de permettre facilement la création de volumes permanent et qui sont partagé par plusieurs conteneur docker.</w:t>
+      </w:r>
+    </w:p>
+    <w:p>
+      <w:r>
+        <w:t xml:space="preserve">Une utilisation massive de GitHub via ligne de commandes </w:t>
+      </w:r>
       <w:proofErr w:type="spellStart"/>
       <w:r>
-        <w:t>Dsf</w:t>
+        <w:t>à</w:t>
       </w:r>
       <w:proofErr w:type="spellEnd"/>
-    </w:p>
-    <w:p>
+      <w:r>
+        <w:t xml:space="preserve"> été préféré à des fins d’apprentissage</w:t>
+      </w:r>
+    </w:p>
+    <w:p>
+      <w:r>
+        <w:t>L’utilisation de GitHub Actions</w:t>
+      </w:r>
+      <w:r>
+        <w:t xml:space="preserve">, </w:t>
+      </w:r>
       <w:proofErr w:type="spellStart"/>
       <w:r>
-        <w:t>Adsf</w:t>
+        <w:t>à</w:t>
       </w:r>
       <w:proofErr w:type="spellEnd"/>
-    </w:p>
-    <w:p>
-      <w:proofErr w:type="spellStart"/>
-      <w:r>
-        <w:t>Asdfa</w:t>
-      </w:r>
-      <w:proofErr w:type="spellEnd"/>
-    </w:p>
-    <w:p>
-      <w:proofErr w:type="spellStart"/>
-      <w:r>
-        <w:t>Dsf</w:t>
-      </w:r>
-      <w:proofErr w:type="spellEnd"/>
-    </w:p>
-    <w:p>
-      <w:r>
-        <w:t>A</w:t>
-      </w:r>
-    </w:p>
-    <w:p>
-      <w:proofErr w:type="spellStart"/>
-      <w:r>
-        <w:t>Dsf</w:t>
-      </w:r>
-      <w:proofErr w:type="spellEnd"/>
-    </w:p>
-    <w:p>
-      <w:proofErr w:type="spellStart"/>
-      <w:r>
-        <w:t>Adsf</w:t>
-      </w:r>
-      <w:proofErr w:type="spellEnd"/>
-    </w:p>
-    <w:p>
-      <w:proofErr w:type="spellStart"/>
-      <w:r>
-        <w:t>ads</w:t>
-      </w:r>
-      <w:proofErr w:type="spellEnd"/>
+      <w:r>
+        <w:t xml:space="preserve"> été un point important, </w:t>
+      </w:r>
+      <w:r>
+        <w:t xml:space="preserve">permet </w:t>
+      </w:r>
+      <w:r>
+        <w:t xml:space="preserve">à </w:t>
+      </w:r>
+      <w:r>
+        <w:t xml:space="preserve">un </w:t>
+      </w:r>
+      <w:r>
+        <w:t xml:space="preserve">simple </w:t>
+      </w:r>
+      <w:r>
+        <w:t>« git push »</w:t>
+      </w:r>
+      <w:r>
+        <w:t xml:space="preserve"> </w:t>
+      </w:r>
+      <w:r>
+        <w:t xml:space="preserve">le redéploiement entier du projet dans la machine virtuelle google cloud distante en moins d’une minute en moyenne, le déploiement </w:t>
+      </w:r>
+      <w:r>
+        <w:t>est stoppé si le seuil minimum en terme de test n’est pas atteint</w:t>
+      </w:r>
+      <w:r>
+        <w:t xml:space="preserve">. En effet, de nombreux test unitaire couvrant plus de 95% de l’API a été </w:t>
+      </w:r>
+      <w:r>
+        <w:t>créé</w:t>
+      </w:r>
+      <w:r>
+        <w:t xml:space="preserve"> et fait partit du Pipeline CI/CD</w:t>
+      </w:r>
     </w:p>
     <w:p/>
     <w:p/>
@@ -2129,190 +2210,14 @@
     <w:p/>
     <w:p>
       <w:pPr>
-        <w:pStyle w:val="Titre1"/>
-      </w:pPr>
-      <w:bookmarkStart w:id="1" w:name="_Toc215727094"/>
-      <w:r>
-        <w:t xml:space="preserve">Raiko Musics Project – Documentation </w:t>
-      </w:r>
-      <w:r>
-        <w:t>Technique</w:t>
-      </w:r>
-      <w:bookmarkEnd w:id="1"/>
-    </w:p>
-    <w:p>
-      <w:pPr>
         <w:pStyle w:val="Titre2"/>
       </w:pPr>
-      <w:bookmarkStart w:id="2" w:name="_Toc215727095"/>
-      <w:r>
-        <w:t>Contexte Personnel</w:t>
-      </w:r>
-      <w:bookmarkEnd w:id="2"/>
-    </w:p>
-    <w:p>
-      <w:r>
-        <w:t xml:space="preserve">Afin d’avoir mon CFC en informatique développement au seins du CEFF Industrie à Saint </w:t>
-      </w:r>
-      <w:proofErr w:type="spellStart"/>
-      <w:r>
-        <w:t>Imier</w:t>
-      </w:r>
-      <w:proofErr w:type="spellEnd"/>
-      <w:r>
-        <w:t>, il me doit, depuis le début de l’année scolaire jusqu’à février, de livrer 3 projets.</w:t>
-      </w:r>
-    </w:p>
-    <w:p>
-      <w:r>
-        <w:t xml:space="preserve">Ces trois projets </w:t>
-      </w:r>
-      <w:proofErr w:type="spellStart"/>
-      <w:r>
-        <w:t>on</w:t>
-      </w:r>
-      <w:proofErr w:type="spellEnd"/>
-      <w:r>
-        <w:t xml:space="preserve"> pour but de mettre à l’épreuve les compétences acquise</w:t>
-      </w:r>
-      <w:r>
-        <w:t>s au CEFF Industrie depuis 2022 ainsi que d’en apprendre d’avantage dans un domaines précis de mon choix, qui, dans mon cas, est le DevOps.</w:t>
-      </w:r>
-    </w:p>
-    <w:p>
-      <w:pPr>
-        <w:pStyle w:val="Titre2"/>
-      </w:pPr>
-      <w:bookmarkStart w:id="3" w:name="_Toc215727096"/>
-      <w:r>
-        <w:t>Contexte Projet</w:t>
+      <w:bookmarkStart w:id="3" w:name="_Toc215727097"/>
+      <w:r>
+        <w:lastRenderedPageBreak/>
+        <w:t>DevOps</w:t>
       </w:r>
       <w:bookmarkEnd w:id="3"/>
-    </w:p>
-    <w:p>
-      <w:r>
-        <w:t>Le projet Raiko Musics Project consiste en la conception d’une plateforme web public d’écoute musica</w:t>
-      </w:r>
-      <w:r>
-        <w:t>l, le but n’étant pas de faire concurrence à Spotify ou encore SoundCloud mais de développer des compétence dans le domaine du DevOps.</w:t>
-      </w:r>
-    </w:p>
-    <w:p>
-      <w:r>
-        <w:lastRenderedPageBreak/>
-        <w:t>Le but est toujours de s’approcher d</w:t>
-      </w:r>
-      <w:r>
-        <w:t>’un</w:t>
-      </w:r>
-      <w:r>
-        <w:t xml:space="preserve"> environnement de production réel et évolutif, ce qui </w:t>
-      </w:r>
-      <w:r>
-        <w:t>a</w:t>
-      </w:r>
-      <w:r>
-        <w:t xml:space="preserve"> men</w:t>
-      </w:r>
-      <w:r>
-        <w:t>é</w:t>
-      </w:r>
-      <w:r>
-        <w:t xml:space="preserve"> à la segmentation des différente tâche et donc l’utilisation de plusieurs conteneurs docker au seins même d’une machine virtuel Rocky Linux 9 sur Google Cloud avec IP publique et configuration d’un Reverse Proxy avec Nginx</w:t>
-      </w:r>
-      <w:r>
-        <w:t>.</w:t>
-      </w:r>
-    </w:p>
-    <w:p>
-      <w:r>
-        <w:t xml:space="preserve">Une utilisation de docker-compose </w:t>
-      </w:r>
-      <w:proofErr w:type="spellStart"/>
-      <w:r>
-        <w:t>à</w:t>
-      </w:r>
-      <w:proofErr w:type="spellEnd"/>
-      <w:r>
-        <w:t xml:space="preserve"> été choisis afin de permettre facilement la création de volumes permanent et qui sont partagé par plusieurs conteneur docker.</w:t>
-      </w:r>
-    </w:p>
-    <w:p>
-      <w:r>
-        <w:t xml:space="preserve">Une utilisation massive de GitHub via ligne de commandes </w:t>
-      </w:r>
-      <w:proofErr w:type="spellStart"/>
-      <w:r>
-        <w:t>à</w:t>
-      </w:r>
-      <w:proofErr w:type="spellEnd"/>
-      <w:r>
-        <w:t xml:space="preserve"> été préféré à des fins d’apprentissage</w:t>
-      </w:r>
-    </w:p>
-    <w:p>
-      <w:r>
-        <w:t>L’utilisation de GitHub Actions</w:t>
-      </w:r>
-      <w:r>
-        <w:t xml:space="preserve">, </w:t>
-      </w:r>
-      <w:proofErr w:type="spellStart"/>
-      <w:r>
-        <w:t>à</w:t>
-      </w:r>
-      <w:proofErr w:type="spellEnd"/>
-      <w:r>
-        <w:t xml:space="preserve"> été un point important, </w:t>
-      </w:r>
-      <w:r>
-        <w:t xml:space="preserve">permet </w:t>
-      </w:r>
-      <w:r>
-        <w:t xml:space="preserve">à </w:t>
-      </w:r>
-      <w:r>
-        <w:t xml:space="preserve">un </w:t>
-      </w:r>
-      <w:r>
-        <w:t xml:space="preserve">simple </w:t>
-      </w:r>
-      <w:r>
-        <w:t>« git push »</w:t>
-      </w:r>
-      <w:r>
-        <w:t xml:space="preserve"> </w:t>
-      </w:r>
-      <w:r>
-        <w:t xml:space="preserve">le redéploiement entier du projet dans la machine virtuelle google cloud distante en moins d’une minute en moyenne, le déploiement </w:t>
-      </w:r>
-      <w:r>
-        <w:t>est stoppé si le seuil minimum en terme de test n’est pas atteint</w:t>
-      </w:r>
-      <w:r>
-        <w:t xml:space="preserve">. En effet, de nombreux test unitaire couvrant plus de 95% de l’API a été </w:t>
-      </w:r>
-      <w:r>
-        <w:t>créé</w:t>
-      </w:r>
-      <w:r>
-        <w:t xml:space="preserve"> et fait partit du Pipeline CI/CD</w:t>
-      </w:r>
-    </w:p>
-    <w:p/>
-    <w:p/>
-    <w:p/>
-    <w:p/>
-    <w:p/>
-    <w:p>
-      <w:pPr>
-        <w:pStyle w:val="Titre2"/>
-      </w:pPr>
-      <w:bookmarkStart w:id="4" w:name="_Toc215727097"/>
-      <w:r>
-        <w:t>DevOps</w:t>
-      </w:r>
-      <w:bookmarkEnd w:id="4"/>
       <w:r>
         <w:t xml:space="preserve"> </w:t>
       </w:r>
@@ -2595,67 +2500,67 @@
       <w:pPr>
         <w:pStyle w:val="Titre2"/>
       </w:pPr>
-      <w:bookmarkStart w:id="5" w:name="_Toc215727098"/>
-      <w:r>
+      <w:bookmarkStart w:id="4" w:name="_Toc215727098"/>
+      <w:r>
+        <w:lastRenderedPageBreak/>
         <w:t>Structure</w:t>
       </w:r>
+      <w:bookmarkEnd w:id="4"/>
+    </w:p>
+    <w:p>
+      <w:pPr>
+        <w:pStyle w:val="Titre3"/>
+      </w:pPr>
+      <w:bookmarkStart w:id="5" w:name="_Toc215727099"/>
+      <w:r>
+        <w:t>Résum</w:t>
+      </w:r>
+      <w:r>
+        <w:t>é</w:t>
+      </w:r>
       <w:bookmarkEnd w:id="5"/>
     </w:p>
     <w:p>
+      <w:r>
+        <w:t>C’est un</w:t>
+      </w:r>
+      <w:r>
+        <w:t xml:space="preserve"> projet</w:t>
+      </w:r>
+      <w:r>
+        <w:t xml:space="preserve"> </w:t>
+      </w:r>
+      <w:r>
+        <w:t>multi repo</w:t>
+      </w:r>
+      <w:r>
+        <w:t xml:space="preserve"> contenant plusieurs </w:t>
+      </w:r>
+      <w:r>
+        <w:t>répertoire, chacun de ces répertoires est une pièce de l’architecture de Raiko Musics Project</w:t>
+      </w:r>
+    </w:p>
+    <w:p>
+      <w:r>
+        <w:t xml:space="preserve">Chaque répertoire qui vont être cité </w:t>
+      </w:r>
+      <w:r>
+        <w:t>ont</w:t>
+      </w:r>
+      <w:r>
+        <w:t xml:space="preserve"> un rôle défini qui sont expliqué uniquement dans ce document</w:t>
+      </w:r>
+    </w:p>
+    <w:p/>
+    <w:p>
       <w:pPr>
         <w:pStyle w:val="Titre3"/>
       </w:pPr>
-      <w:bookmarkStart w:id="6" w:name="_Toc215727099"/>
-      <w:r>
-        <w:t>Résum</w:t>
-      </w:r>
-      <w:r>
-        <w:t>é</w:t>
-      </w:r>
-      <w:bookmarkEnd w:id="6"/>
-    </w:p>
-    <w:p>
-      <w:r>
-        <w:t>C’est un</w:t>
-      </w:r>
-      <w:r>
-        <w:t xml:space="preserve"> projet</w:t>
-      </w:r>
-      <w:r>
-        <w:t xml:space="preserve"> </w:t>
-      </w:r>
-      <w:r>
-        <w:t>multi repo</w:t>
-      </w:r>
-      <w:r>
-        <w:t xml:space="preserve"> contenant plusieurs </w:t>
-      </w:r>
-      <w:r>
-        <w:t>répertoire, chacun de ces répertoires est une pièce de l’architecture de Raiko Musics Project</w:t>
-      </w:r>
-    </w:p>
-    <w:p>
-      <w:r>
-        <w:t xml:space="preserve">Chaque répertoire qui vont être cité </w:t>
-      </w:r>
-      <w:r>
-        <w:t>ont</w:t>
-      </w:r>
-      <w:r>
-        <w:t xml:space="preserve"> un rôle défini qui sont expliqué uniquement dans ce document</w:t>
-      </w:r>
-    </w:p>
-    <w:p/>
-    <w:p>
-      <w:pPr>
-        <w:pStyle w:val="Titre3"/>
-      </w:pPr>
-      <w:bookmarkStart w:id="7" w:name="_Toc215727100"/>
+      <w:bookmarkStart w:id="6" w:name="_Toc215727100"/>
       <w:r>
         <w:rPr>
           <w:noProof/>
         </w:rPr>
-        <w:lastRenderedPageBreak/>
         <w:drawing>
           <wp:anchor distT="0" distB="0" distL="114300" distR="114300" simplePos="0" relativeHeight="251658240" behindDoc="0" locked="0" layoutInCell="1" allowOverlap="1" wp14:anchorId="511B617B" wp14:editId="45A1F659">
             <wp:simplePos x="0" y="0"/>
@@ -2715,18 +2620,18 @@
       <w:r>
         <w:t>Workflow</w:t>
       </w:r>
+      <w:bookmarkEnd w:id="6"/>
+    </w:p>
+    <w:p/>
+    <w:p>
+      <w:pPr>
+        <w:pStyle w:val="Titre3"/>
+      </w:pPr>
+      <w:bookmarkStart w:id="7" w:name="_Toc215727101"/>
+      <w:r>
+        <w:t>Architecture</w:t>
+      </w:r>
       <w:bookmarkEnd w:id="7"/>
-    </w:p>
-    <w:p/>
-    <w:p>
-      <w:pPr>
-        <w:pStyle w:val="Titre3"/>
-      </w:pPr>
-      <w:bookmarkStart w:id="8" w:name="_Toc215727101"/>
-      <w:r>
-        <w:t>Architecture</w:t>
-      </w:r>
-      <w:bookmarkEnd w:id="8"/>
     </w:p>
     <w:p>
       <w:pPr>
@@ -3333,8 +3238,9 @@
       <w:pPr>
         <w:pStyle w:val="Titre3"/>
       </w:pPr>
-      <w:bookmarkStart w:id="9" w:name="_Toc215727102"/>
-      <w:r>
+      <w:bookmarkStart w:id="8" w:name="_Toc215727102"/>
+      <w:r>
+        <w:lastRenderedPageBreak/>
         <w:t>Répertoire « </w:t>
       </w:r>
       <w:r>
@@ -3343,7 +3249,7 @@
       <w:r>
         <w:t> »</w:t>
       </w:r>
-      <w:bookmarkEnd w:id="9"/>
+      <w:bookmarkEnd w:id="8"/>
       <w:r>
         <w:t xml:space="preserve"> </w:t>
       </w:r>
@@ -3459,7 +3365,6 @@
           <w:b/>
           <w:bCs/>
         </w:rPr>
-        <w:lastRenderedPageBreak/>
         <w:t>ID</w:t>
       </w:r>
       <w:r>
@@ -3685,6 +3590,7 @@
     </w:p>
     <w:p>
       <w:r>
+        <w:lastRenderedPageBreak/>
         <w:t xml:space="preserve">L’image montre le contenu du « Dockerfile » </w:t>
       </w:r>
     </w:p>
@@ -3751,7 +3657,6 @@
         </w:numPr>
       </w:pPr>
       <w:r>
-        <w:lastRenderedPageBreak/>
         <w:t>Volume commun</w:t>
       </w:r>
     </w:p>
@@ -3920,17 +3825,21 @@
       <w:pPr>
         <w:pStyle w:val="Titre3"/>
       </w:pPr>
+      <w:r>
+        <w:t xml:space="preserve">  </w:t>
+      </w:r>
     </w:p>
     <w:p/>
     <w:p>
       <w:pPr>
         <w:pStyle w:val="Titre3"/>
       </w:pPr>
-      <w:bookmarkStart w:id="10" w:name="_Toc215727103"/>
-      <w:r>
+      <w:bookmarkStart w:id="9" w:name="_Toc215727103"/>
+      <w:r>
+        <w:lastRenderedPageBreak/>
         <w:t>Répertoire « RaikoMusicsAPI »</w:t>
       </w:r>
-      <w:bookmarkEnd w:id="10"/>
+      <w:bookmarkEnd w:id="9"/>
     </w:p>
     <w:p>
       <w:pPr>
@@ -3940,8 +3849,8 @@
           <w:numId w:val="11"/>
         </w:numPr>
       </w:pPr>
-      <w:bookmarkStart w:id="11" w:name="X086201af4d732f50a28edb463723d26d3752581"/>
-      <w:bookmarkStart w:id="12" w:name="documentation-technique---raikomusicsapi"/>
+      <w:bookmarkStart w:id="10" w:name="X086201af4d732f50a28edb463723d26d3752581"/>
+      <w:bookmarkStart w:id="11" w:name="documentation-technique---raikomusicsapi"/>
       <w:r>
         <w:t>Vue d’ensemble</w:t>
       </w:r>
@@ -4176,8 +4085,8 @@
           <w:numId w:val="11"/>
         </w:numPr>
       </w:pPr>
-      <w:bookmarkStart w:id="13" w:name="X339e8fdde890661e9db9efc15440d0d47471339"/>
-      <w:bookmarkEnd w:id="11"/>
+      <w:bookmarkStart w:id="12" w:name="X339e8fdde890661e9db9efc15440d0d47471339"/>
+      <w:bookmarkEnd w:id="10"/>
       <w:r>
         <w:t>Stack Technique</w:t>
       </w:r>
@@ -4320,10 +4229,9 @@
           <w:numId w:val="11"/>
         </w:numPr>
       </w:pPr>
-      <w:bookmarkStart w:id="14" w:name="X4b992f462ef969695b3594330faa24fd8abe76a"/>
-      <w:bookmarkEnd w:id="13"/>
-      <w:r>
-        <w:lastRenderedPageBreak/>
+      <w:bookmarkStart w:id="13" w:name="X4b992f462ef969695b3594330faa24fd8abe76a"/>
+      <w:bookmarkEnd w:id="12"/>
+      <w:r>
         <w:t>Architecture d</w:t>
       </w:r>
       <w:r>
@@ -4676,8 +4584,8 @@
           <w:numId w:val="11"/>
         </w:numPr>
       </w:pPr>
-      <w:bookmarkStart w:id="15" w:name="X0073357e1eaa13ae006f913a0691ea45c478d7d"/>
-      <w:bookmarkEnd w:id="14"/>
+      <w:bookmarkStart w:id="14" w:name="X0073357e1eaa13ae006f913a0691ea45c478d7d"/>
+      <w:bookmarkEnd w:id="13"/>
       <w:r>
         <w:t>Volume commun</w:t>
       </w:r>
@@ -4727,7 +4635,7 @@
       <w:pPr>
         <w:pStyle w:val="Titre5"/>
       </w:pPr>
-      <w:bookmarkStart w:id="16" w:name="X217bbfb81ddacfe157c8d271ce0a4c0933832e9"/>
+      <w:bookmarkStart w:id="15" w:name="X217bbfb81ddacfe157c8d271ce0a4c0933832e9"/>
       <w:r>
         <w:t>Gestion du Stockage (</w:t>
       </w:r>
@@ -4866,9 +4774,10 @@
       <w:pPr>
         <w:pStyle w:val="Titre5"/>
       </w:pPr>
-      <w:bookmarkStart w:id="17" w:name="X60224e1bf1b472b84f746db12529e7f0f5d3111"/>
-      <w:bookmarkEnd w:id="16"/>
-      <w:r>
+      <w:bookmarkStart w:id="16" w:name="X60224e1bf1b472b84f746db12529e7f0f5d3111"/>
+      <w:bookmarkEnd w:id="15"/>
+      <w:r>
+        <w:lastRenderedPageBreak/>
         <w:t>Middleware d</w:t>
       </w:r>
       <w:r>
@@ -5124,8 +5033,8 @@
       <w:pPr>
         <w:pStyle w:val="Titre5"/>
       </w:pPr>
-      <w:bookmarkStart w:id="18" w:name="X6d26c49dc7ded242ac76cabe4e519f25c20bcee"/>
-      <w:bookmarkEnd w:id="17"/>
+      <w:bookmarkStart w:id="17" w:name="X6d26c49dc7ded242ac76cabe4e519f25c20bcee"/>
+      <w:bookmarkEnd w:id="16"/>
       <w:r>
         <w:t>Gestion des Erreurs (</w:t>
       </w:r>
@@ -5239,11 +5148,10 @@
           <w:numId w:val="11"/>
         </w:numPr>
       </w:pPr>
-      <w:bookmarkStart w:id="19" w:name="Xd2330b9fc1a26b15e8a7d7da67eaee5300598d9"/>
-      <w:bookmarkEnd w:id="15"/>
-      <w:bookmarkEnd w:id="18"/>
-      <w:r>
-        <w:lastRenderedPageBreak/>
+      <w:bookmarkStart w:id="18" w:name="Xd2330b9fc1a26b15e8a7d7da67eaee5300598d9"/>
+      <w:bookmarkEnd w:id="14"/>
+      <w:bookmarkEnd w:id="17"/>
+      <w:r>
         <w:t>API</w:t>
       </w:r>
     </w:p>
@@ -5327,7 +5235,7 @@
           <w:numId w:val="16"/>
         </w:numPr>
       </w:pPr>
-      <w:bookmarkStart w:id="20" w:name="a-uploader-une-musique"/>
+      <w:bookmarkStart w:id="19" w:name="a-uploader-une-musique"/>
       <w:r>
         <w:t>Uploader une musique</w:t>
       </w:r>
@@ -6068,6 +5976,7 @@
         <w:rPr>
           <w:rStyle w:val="NormalTok"/>
         </w:rPr>
+        <w:lastRenderedPageBreak/>
         <w:t xml:space="preserve">  </w:t>
       </w:r>
       <w:r>
@@ -6400,8 +6309,8 @@
           <w:numId w:val="16"/>
         </w:numPr>
       </w:pPr>
-      <w:bookmarkStart w:id="21" w:name="b-lister-les-musiques"/>
-      <w:bookmarkEnd w:id="20"/>
+      <w:bookmarkStart w:id="20" w:name="b-lister-les-musiques"/>
+      <w:bookmarkEnd w:id="19"/>
       <w:r>
         <w:t>Lister les musiques</w:t>
       </w:r>
@@ -6610,7 +6519,6 @@
         <w:rPr>
           <w:rStyle w:val="NormalTok"/>
         </w:rPr>
-        <w:lastRenderedPageBreak/>
         <w:t xml:space="preserve">    </w:t>
       </w:r>
       <w:r>
@@ -6875,8 +6783,8 @@
           <w:numId w:val="16"/>
         </w:numPr>
       </w:pPr>
-      <w:bookmarkStart w:id="22" w:name="c-supprimer-une-musique"/>
-      <w:bookmarkEnd w:id="21"/>
+      <w:bookmarkStart w:id="21" w:name="c-supprimer-une-musique"/>
+      <w:bookmarkEnd w:id="20"/>
       <w:r>
         <w:t>Supprimer une musique</w:t>
       </w:r>
@@ -7175,9 +7083,9 @@
           <w:numId w:val="11"/>
         </w:numPr>
       </w:pPr>
-      <w:bookmarkStart w:id="23" w:name="X29881db55144bf4bd0c36ced3abef607d8076d0"/>
-      <w:bookmarkEnd w:id="19"/>
-      <w:bookmarkEnd w:id="22"/>
+      <w:bookmarkStart w:id="22" w:name="X29881db55144bf4bd0c36ced3abef607d8076d0"/>
+      <w:bookmarkEnd w:id="18"/>
+      <w:bookmarkEnd w:id="21"/>
       <w:r>
         <w:t>Tests et Qualité du code</w:t>
       </w:r>
@@ -7252,8 +7160,9 @@
       <w:pPr>
         <w:pStyle w:val="Titre5"/>
       </w:pPr>
-      <w:bookmarkStart w:id="24" w:name="lancer-les-tests"/>
-      <w:r>
+      <w:bookmarkStart w:id="23" w:name="lancer-les-tests"/>
+      <w:r>
+        <w:lastRenderedPageBreak/>
         <w:t>Lancer les tests</w:t>
       </w:r>
     </w:p>
@@ -7328,8 +7237,8 @@
       <w:pPr>
         <w:pStyle w:val="Titre5"/>
       </w:pPr>
-      <w:bookmarkStart w:id="25" w:name="structure-des-tests"/>
-      <w:bookmarkEnd w:id="24"/>
+      <w:bookmarkStart w:id="24" w:name="structure-des-tests"/>
+      <w:bookmarkEnd w:id="23"/>
       <w:r>
         <w:t>Structure des tests</w:t>
       </w:r>
@@ -7466,19 +7375,19 @@
         </w:rPr>
       </w:pPr>
     </w:p>
-    <w:bookmarkEnd w:id="12"/>
-    <w:bookmarkEnd w:id="23"/>
-    <w:bookmarkEnd w:id="25"/>
+    <w:bookmarkEnd w:id="11"/>
+    <w:bookmarkEnd w:id="22"/>
+    <w:bookmarkEnd w:id="24"/>
     <w:p/>
     <w:p>
       <w:pPr>
         <w:pStyle w:val="Titre3"/>
       </w:pPr>
-      <w:bookmarkStart w:id="26" w:name="_Toc215727104"/>
+      <w:bookmarkStart w:id="25" w:name="_Toc215727104"/>
       <w:r>
         <w:t>Répertoire « raikoMusicsWeb »</w:t>
       </w:r>
-      <w:bookmarkEnd w:id="26"/>
+      <w:bookmarkEnd w:id="25"/>
     </w:p>
     <w:p>
       <w:pPr>
@@ -7532,7 +7441,6 @@
         <w:rPr>
           <w:color w:val="F1A983" w:themeColor="accent2" w:themeTint="99"/>
         </w:rPr>
-        <w:lastRenderedPageBreak/>
         <w:t>RaikoMusicsWeb</w:t>
       </w:r>
       <w:r>
@@ -7595,6 +7503,7 @@
           <w:sz w:val="20"/>
           <w:szCs w:val="20"/>
         </w:rPr>
+        <w:lastRenderedPageBreak/>
         <w:t>Page principal</w:t>
       </w:r>
       <w:r>
@@ -8678,12 +8587,12 @@
       <w:pPr>
         <w:pStyle w:val="Titre3"/>
       </w:pPr>
-      <w:bookmarkStart w:id="27" w:name="_Toc215727105"/>
+      <w:bookmarkStart w:id="26" w:name="_Toc215727105"/>
       <w:r>
         <w:lastRenderedPageBreak/>
         <w:t>Répertoire « raikomusics »</w:t>
       </w:r>
-      <w:bookmarkEnd w:id="27"/>
+      <w:bookmarkEnd w:id="26"/>
     </w:p>
     <w:p>
       <w:pPr>
@@ -9391,11 +9300,11 @@
       <w:pPr>
         <w:pStyle w:val="Titre3"/>
       </w:pPr>
-      <w:bookmarkStart w:id="28" w:name="_Toc215727106"/>
+      <w:bookmarkStart w:id="27" w:name="_Toc215727106"/>
       <w:r>
         <w:t>« root » du projet</w:t>
       </w:r>
-      <w:bookmarkEnd w:id="28"/>
+      <w:bookmarkEnd w:id="27"/>
     </w:p>
     <w:p>
       <w:r>
@@ -9485,13 +9394,7 @@
           <w:rStyle w:val="VerbatimChar"/>
         </w:rPr>
         <w:tab/>
-        <w:t xml:space="preserve"># </w:t>
-      </w:r>
-      <w:r>
-        <w:rPr>
-          <w:rStyle w:val="VerbatimChar"/>
-        </w:rPr>
-        <w:t>Workflow Pipeline CI/CD</w:t>
+        <w:t># Workflow Pipeline CI/CD</w:t>
       </w:r>
       <w:r>
         <w:br/>
@@ -10804,13 +10707,7 @@
     </w:p>
     <w:p>
       <w:r>
-        <w:t xml:space="preserve">Ce choix a été prise afin d’empêcher une organisation </w:t>
-      </w:r>
-      <w:r>
-        <w:t xml:space="preserve">lucrative </w:t>
-      </w:r>
-      <w:r>
-        <w:t>fermé à utiliser ce projet</w:t>
+        <w:t>Ce choix a été prise afin d’empêcher une organisation lucrative fermé à utiliser ce projet</w:t>
       </w:r>
       <w:r>
         <w:t>.</w:t>
@@ -10905,11 +10802,11 @@
       <w:pPr>
         <w:pStyle w:val="Titre2"/>
       </w:pPr>
-      <w:bookmarkStart w:id="29" w:name="_Toc215727107"/>
+      <w:bookmarkStart w:id="28" w:name="_Toc215727107"/>
       <w:r>
         <w:t xml:space="preserve">Serveur </w:t>
       </w:r>
-      <w:bookmarkEnd w:id="29"/>
+      <w:bookmarkEnd w:id="28"/>
       <w:r>
         <w:t>(Google Cloud – Rocky Linux 9)</w:t>
       </w:r>
@@ -11019,25 +10916,29 @@
       <w:pPr>
         <w:pStyle w:val="Titre3"/>
       </w:pPr>
-      <w:bookmarkStart w:id="30" w:name="_Toc215727109"/>
+      <w:bookmarkStart w:id="29" w:name="_Toc215727109"/>
+      <w:r>
+        <w:t>Utilisateurs</w:t>
+      </w:r>
+      <w:bookmarkEnd w:id="29"/>
+    </w:p>
+    <w:p/>
+    <w:p>
+      <w:pPr>
+        <w:pStyle w:val="Titre3"/>
+      </w:pPr>
+      <w:bookmarkStart w:id="30" w:name="_Toc215727110"/>
       <w:r>
         <w:lastRenderedPageBreak/>
-        <w:t>Utilisateurs</w:t>
+        <w:t>Reverse Proxy</w:t>
       </w:r>
       <w:bookmarkEnd w:id="30"/>
     </w:p>
     <w:p>
-      <w:pPr>
-        <w:pStyle w:val="Titre3"/>
-      </w:pPr>
-      <w:bookmarkStart w:id="31" w:name="_Toc215727110"/>
-      <w:r>
-        <w:t>Reverse Proxy</w:t>
-      </w:r>
-      <w:bookmarkEnd w:id="31"/>
-    </w:p>
-    <w:p>
-      <w:r>
+      <w:r>
+        <w:rPr>
+          <w:noProof/>
+        </w:rPr>
         <w:drawing>
           <wp:inline distT="0" distB="0" distL="0" distR="0" wp14:anchorId="0DADA447" wp14:editId="7198B5F2">
             <wp:extent cx="5760720" cy="6159500"/>
@@ -11107,7 +11008,6 @@
     </w:p>
     <w:p>
       <w:r>
-        <w:lastRenderedPageBreak/>
         <w:t xml:space="preserve">GitHub : </w:t>
       </w:r>
       <w:hyperlink r:id="rId21" w:history="1">
@@ -11122,6 +11022,7 @@
     <w:p>
       <w:proofErr w:type="spellStart"/>
       <w:r>
+        <w:lastRenderedPageBreak/>
         <w:t>Siteweb</w:t>
       </w:r>
       <w:proofErr w:type="spellEnd"/>
@@ -15750,6 +15651,7 @@
   <w:style w:type="character" w:default="1" w:styleId="Policepardfaut">
     <w:name w:val="Default Paragraph Font"/>
     <w:uiPriority w:val="1"/>
+    <w:semiHidden/>
     <w:unhideWhenUsed/>
   </w:style>
   <w:style w:type="table" w:default="1" w:styleId="TableauNormal">

</xml_diff>